<commit_message>
Updated Login and HelloWorld Use Cases
</commit_message>
<xml_diff>
--- a/UseCases/HelloWorldUseCase.docx
+++ b/UseCases/HelloWorldUseCase.docx
@@ -129,6 +129,7 @@
                 <w:sz w:val="16"/>
               </w:rPr>
             </w:pPr>
+            <w:proofErr w:type="gramStart"/>
             <w:r>
               <w:rPr>
                 <w:rFonts w:ascii="Tahoma" w:hAnsi="Tahoma"/>
@@ -136,6 +137,7 @@
               </w:rPr>
               <w:t>Description :</w:t>
             </w:r>
+            <w:proofErr w:type="gramEnd"/>
             <w:r>
               <w:rPr>
                 <w:rFonts w:ascii="Tahoma" w:hAnsi="Tahoma"/>
@@ -148,7 +150,7 @@
                 <w:rFonts w:ascii="Tahoma" w:hAnsi="Tahoma"/>
                 <w:sz w:val="16"/>
               </w:rPr>
-              <w:t>Low level class</w:t>
+              <w:t>Displays “Hello” to the user if they are appropriately logged in.</w:t>
             </w:r>
           </w:p>
           <w:p>
@@ -185,13 +187,15 @@
               </w:rPr>
               <w:t xml:space="preserve"> </w:t>
             </w:r>
-            <w:r>
-              <w:rPr>
-                <w:rFonts w:ascii="Tahoma" w:hAnsi="Tahoma"/>
-                <w:sz w:val="16"/>
-              </w:rPr>
-              <w:t>Lewis Sanchez</w:t>
-            </w:r>
+            <w:proofErr w:type="spellStart"/>
+            <w:r>
+              <w:rPr>
+                <w:rFonts w:ascii="Tahoma" w:hAnsi="Tahoma"/>
+                <w:sz w:val="16"/>
+              </w:rPr>
+              <w:t>Chessgames</w:t>
+            </w:r>
+            <w:proofErr w:type="spellEnd"/>
           </w:p>
         </w:tc>
       </w:tr>
@@ -336,21 +340,12 @@
               </w:rPr>
               <w:t xml:space="preserve">Deployment to Android and </w:t>
             </w:r>
-            <w:proofErr w:type="spellStart"/>
-            <w:r>
-              <w:rPr>
-                <w:rFonts w:ascii="Tahoma" w:hAnsi="Tahoma"/>
-                <w:sz w:val="16"/>
-              </w:rPr>
-              <w:t>Ios</w:t>
-            </w:r>
-            <w:proofErr w:type="spellEnd"/>
-            <w:r>
-              <w:rPr>
-                <w:rFonts w:ascii="Tahoma" w:hAnsi="Tahoma"/>
-                <w:sz w:val="16"/>
-              </w:rPr>
-              <w:t>.</w:t>
+            <w:r>
+              <w:rPr>
+                <w:rFonts w:ascii="Tahoma" w:hAnsi="Tahoma"/>
+                <w:sz w:val="16"/>
+              </w:rPr>
+              <w:t>iOS.</w:t>
             </w:r>
           </w:p>
         </w:tc>
@@ -659,6 +654,13 @@
                 <w:sz w:val="16"/>
               </w:rPr>
             </w:pPr>
+            <w:r>
+              <w:rPr>
+                <w:rFonts w:ascii="Tahoma" w:hAnsi="Tahoma"/>
+                <w:sz w:val="16"/>
+              </w:rPr>
+              <w:t>Jacob Neal</w:t>
+            </w:r>
           </w:p>
         </w:tc>
         <w:tc>
@@ -672,6 +674,13 @@
                 <w:sz w:val="16"/>
               </w:rPr>
             </w:pPr>
+            <w:r>
+              <w:rPr>
+                <w:rFonts w:ascii="Tahoma" w:hAnsi="Tahoma"/>
+                <w:sz w:val="16"/>
+              </w:rPr>
+              <w:t>11/18/14</w:t>
+            </w:r>
           </w:p>
         </w:tc>
         <w:tc>
@@ -685,6 +694,13 @@
                 <w:sz w:val="16"/>
               </w:rPr>
             </w:pPr>
+            <w:r>
+              <w:rPr>
+                <w:rFonts w:ascii="Tahoma" w:hAnsi="Tahoma"/>
+                <w:sz w:val="16"/>
+              </w:rPr>
+              <w:t>Updated</w:t>
+            </w:r>
           </w:p>
         </w:tc>
       </w:tr>
@@ -1121,11 +1137,25 @@
                 <w:sz w:val="16"/>
               </w:rPr>
             </w:pPr>
-            <w:r>
-              <w:rPr>
-                <w:sz w:val="16"/>
-              </w:rPr>
-              <w:t>Chessgames user player</w:t>
+            <w:proofErr w:type="spellStart"/>
+            <w:r>
+              <w:rPr>
+                <w:sz w:val="16"/>
+              </w:rPr>
+              <w:t>Chessgames</w:t>
+            </w:r>
+            <w:proofErr w:type="spellEnd"/>
+            <w:r>
+              <w:rPr>
+                <w:sz w:val="16"/>
+              </w:rPr>
+              <w:t xml:space="preserve"> use</w:t>
+            </w:r>
+            <w:r>
+              <w:rPr>
+                <w:sz w:val="16"/>
+              </w:rPr>
+              <w:t>r</w:t>
             </w:r>
           </w:p>
         </w:tc>
@@ -1168,7 +1198,15 @@
               <w:rPr>
                 <w:sz w:val="16"/>
               </w:rPr>
-              <w:t>helloworld</w:t>
+              <w:t>h</w:t>
+            </w:r>
+            <w:bookmarkStart w:id="0" w:name="_GoBack"/>
+            <w:bookmarkEnd w:id="0"/>
+            <w:r>
+              <w:rPr>
+                <w:sz w:val="16"/>
+              </w:rPr>
+              <w:t>elloworld</w:t>
             </w:r>
             <w:proofErr w:type="spellEnd"/>
             <w:r>
@@ -1177,33 +1215,17 @@
               </w:rPr>
               <w:t xml:space="preserve"> app on </w:t>
             </w:r>
-            <w:proofErr w:type="spellStart"/>
-            <w:r>
-              <w:rPr>
-                <w:sz w:val="16"/>
-              </w:rPr>
-              <w:t>Ios</w:t>
-            </w:r>
-            <w:proofErr w:type="spellEnd"/>
-            <w:r>
-              <w:rPr>
-                <w:sz w:val="16"/>
-              </w:rPr>
-              <w:t xml:space="preserve"> and Android </w:t>
-            </w:r>
-            <w:proofErr w:type="gramStart"/>
-            <w:r>
-              <w:rPr>
-                <w:sz w:val="16"/>
-              </w:rPr>
-              <w:t>devices.,</w:t>
-            </w:r>
-            <w:proofErr w:type="gramEnd"/>
-            <w:r>
-              <w:rPr>
-                <w:sz w:val="16"/>
-              </w:rPr>
-              <w:t xml:space="preserve"> with different resolutions depending on device OS is on.</w:t>
+            <w:r>
+              <w:rPr>
+                <w:sz w:val="16"/>
+              </w:rPr>
+              <w:t>iOS and Android devices</w:t>
+            </w:r>
+            <w:r>
+              <w:rPr>
+                <w:sz w:val="16"/>
+              </w:rPr>
+              <w:t>, with different resolutions depending on device OS is on.</w:t>
             </w:r>
           </w:p>
         </w:tc>
@@ -4065,7 +4087,7 @@
                 </w:ffData>
               </w:fldChar>
             </w:r>
-            <w:bookmarkStart w:id="0" w:name="Check1"/>
+            <w:bookmarkStart w:id="1" w:name="Check1"/>
             <w:r>
               <w:rPr>
                 <w:rFonts w:ascii="Tahoma" w:hAnsi="Tahoma"/>
@@ -4097,7 +4119,7 @@
               </w:rPr>
               <w:fldChar w:fldCharType="end"/>
             </w:r>
-            <w:bookmarkEnd w:id="0"/>
+            <w:bookmarkEnd w:id="1"/>
             <w:r>
               <w:rPr>
                 <w:rFonts w:ascii="Tahoma" w:hAnsi="Tahoma"/>
@@ -4113,7 +4135,7 @@
               </w:rPr>
               <w:t xml:space="preserve">Day: </w:t>
             </w:r>
-            <w:bookmarkStart w:id="1" w:name="Check2"/>
+            <w:bookmarkStart w:id="2" w:name="Check2"/>
             <w:r>
               <w:rPr>
                 <w:rFonts w:ascii="Tahoma" w:hAnsi="Tahoma"/>
@@ -4158,7 +4180,7 @@
               </w:rPr>
               <w:fldChar w:fldCharType="end"/>
             </w:r>
-            <w:bookmarkEnd w:id="1"/>
+            <w:bookmarkEnd w:id="2"/>
             <w:r>
               <w:rPr>
                 <w:rFonts w:ascii="Tahoma" w:hAnsi="Tahoma"/>
@@ -4183,7 +4205,7 @@
                 </w:ffData>
               </w:fldChar>
             </w:r>
-            <w:bookmarkStart w:id="2" w:name="Check3"/>
+            <w:bookmarkStart w:id="3" w:name="Check3"/>
             <w:r>
               <w:rPr>
                 <w:rFonts w:ascii="Tahoma" w:hAnsi="Tahoma"/>
@@ -4211,7 +4233,7 @@
               </w:rPr>
               <w:fldChar w:fldCharType="end"/>
             </w:r>
-            <w:bookmarkEnd w:id="2"/>
+            <w:bookmarkEnd w:id="3"/>
             <w:r>
               <w:rPr>
                 <w:rFonts w:ascii="Tahoma" w:hAnsi="Tahoma"/>
@@ -4236,7 +4258,7 @@
                 </w:ffData>
               </w:fldChar>
             </w:r>
-            <w:bookmarkStart w:id="3" w:name="Check4"/>
+            <w:bookmarkStart w:id="4" w:name="Check4"/>
             <w:r>
               <w:rPr>
                 <w:rFonts w:ascii="Tahoma" w:hAnsi="Tahoma"/>
@@ -4264,7 +4286,7 @@
               </w:rPr>
               <w:fldChar w:fldCharType="end"/>
             </w:r>
-            <w:bookmarkEnd w:id="3"/>
+            <w:bookmarkEnd w:id="4"/>
             <w:r>
               <w:rPr>
                 <w:rFonts w:ascii="Tahoma" w:hAnsi="Tahoma"/>
@@ -4289,7 +4311,7 @@
                 </w:ffData>
               </w:fldChar>
             </w:r>
-            <w:bookmarkStart w:id="4" w:name="Check5"/>
+            <w:bookmarkStart w:id="5" w:name="Check5"/>
             <w:r>
               <w:rPr>
                 <w:rFonts w:ascii="Tahoma" w:hAnsi="Tahoma"/>
@@ -4317,7 +4339,7 @@
               </w:rPr>
               <w:fldChar w:fldCharType="end"/>
             </w:r>
-            <w:bookmarkEnd w:id="4"/>
+            <w:bookmarkEnd w:id="5"/>
             <w:r>
               <w:rPr>
                 <w:rFonts w:ascii="Tahoma" w:hAnsi="Tahoma"/>
@@ -5803,7 +5825,7 @@
                 </w:ffData>
               </w:fldChar>
             </w:r>
-            <w:bookmarkStart w:id="5" w:name="Check6"/>
+            <w:bookmarkStart w:id="6" w:name="Check6"/>
             <w:r>
               <w:rPr>
                 <w:rFonts w:ascii="Tahoma" w:hAnsi="Tahoma"/>
@@ -5831,7 +5853,7 @@
               </w:rPr>
               <w:fldChar w:fldCharType="end"/>
             </w:r>
-            <w:bookmarkEnd w:id="5"/>
+            <w:bookmarkEnd w:id="6"/>
             <w:r>
               <w:rPr>
                 <w:rFonts w:ascii="Tahoma" w:hAnsi="Tahoma"/>
@@ -5856,7 +5878,7 @@
                 </w:ffData>
               </w:fldChar>
             </w:r>
-            <w:bookmarkStart w:id="6" w:name="Check7"/>
+            <w:bookmarkStart w:id="7" w:name="Check7"/>
             <w:r>
               <w:rPr>
                 <w:rFonts w:ascii="Tahoma" w:hAnsi="Tahoma"/>
@@ -5884,7 +5906,7 @@
               </w:rPr>
               <w:fldChar w:fldCharType="end"/>
             </w:r>
-            <w:bookmarkEnd w:id="6"/>
+            <w:bookmarkEnd w:id="7"/>
             <w:r>
               <w:rPr>
                 <w:rFonts w:ascii="Tahoma" w:hAnsi="Tahoma"/>
@@ -5938,7 +5960,7 @@
                 </w:ffData>
               </w:fldChar>
             </w:r>
-            <w:bookmarkStart w:id="7" w:name="Check8"/>
+            <w:bookmarkStart w:id="8" w:name="Check8"/>
             <w:r>
               <w:rPr>
                 <w:rFonts w:ascii="Tahoma" w:hAnsi="Tahoma"/>
@@ -5966,7 +5988,7 @@
               </w:rPr>
               <w:fldChar w:fldCharType="end"/>
             </w:r>
-            <w:bookmarkEnd w:id="7"/>
+            <w:bookmarkEnd w:id="8"/>
             <w:r>
               <w:rPr>
                 <w:rFonts w:ascii="Tahoma" w:hAnsi="Tahoma"/>
@@ -5991,7 +6013,7 @@
                 </w:ffData>
               </w:fldChar>
             </w:r>
-            <w:bookmarkStart w:id="8" w:name="Check9"/>
+            <w:bookmarkStart w:id="9" w:name="Check9"/>
             <w:r>
               <w:rPr>
                 <w:rFonts w:ascii="Tahoma" w:hAnsi="Tahoma"/>
@@ -6019,7 +6041,7 @@
               </w:rPr>
               <w:fldChar w:fldCharType="end"/>
             </w:r>
-            <w:bookmarkEnd w:id="8"/>
+            <w:bookmarkEnd w:id="9"/>
           </w:p>
         </w:tc>
       </w:tr>
@@ -6746,10 +6768,7 @@
         </w:tc>
       </w:tr>
     </w:tbl>
-    <w:p>
-      <w:bookmarkStart w:id="9" w:name="_GoBack"/>
-      <w:bookmarkEnd w:id="9"/>
-    </w:p>
+    <w:p/>
     <w:sectPr>
       <w:pgSz w:w="12240" w:h="15840" w:code="1"/>
       <w:pgMar w:top="1440" w:right="1800" w:bottom="1440" w:left="1800" w:header="720" w:footer="720" w:gutter="0"/>

</xml_diff>